<commit_message>
Added Capstone Project 2 Ideas
</commit_message>
<xml_diff>
--- a/Capstone Project 2 Ideas.docx
+++ b/Capstone Project 2 Ideas.docx
@@ -62,7 +62,10 @@
       </w:r>
     </w:p>
     <w:p/>
-    <w:p/>
+    <w:p>
+      <w:bookmarkStart w:id="0" w:name="_GoBack"/>
+      <w:bookmarkEnd w:id="0"/>
+    </w:p>
     <w:p>
       <w:r>
         <w:t>Dataset – Crimes in Los Angeles from 2010.</w:t>
@@ -107,7 +110,10 @@
     <w:p/>
     <w:p>
       <w:r>
-        <w:t>Dataset – Austin Daily Weather</w:t>
+        <w:t xml:space="preserve">Dataset - </w:t>
+      </w:r>
+      <w:r>
+        <w:t>Walmart - Store Sales Forecasting</w:t>
       </w:r>
     </w:p>
     <w:p>
@@ -115,56 +121,6 @@
         <w:t xml:space="preserve">Source - </w:t>
       </w:r>
       <w:hyperlink r:id="rId6" w:history="1">
-        <w:r>
-          <w:rPr>
-            <w:rStyle w:val="Hyperlink"/>
-          </w:rPr>
-          <w:t>https://www.kaggle.com/grubenm/austin-weather/data</w:t>
-        </w:r>
-      </w:hyperlink>
-      <w:r>
-        <w:t xml:space="preserve"> </w:t>
-      </w:r>
-    </w:p>
-    <w:p>
-      <w:r>
-        <w:t xml:space="preserve">Short description - </w:t>
-      </w:r>
-      <w:r>
-        <w:t>Daily weather data for the Austin KATT station from 2013-02-21 to 2017-07-31</w:t>
-      </w:r>
-      <w:r>
-        <w:t>. This dataset has information like, high temperature, low temperature, dew Point, sea level pressure.</w:t>
-      </w:r>
-    </w:p>
-    <w:p>
-      <w:r>
-        <w:t xml:space="preserve">Target </w:t>
-      </w:r>
-      <w:r>
-        <w:t>–</w:t>
-      </w:r>
-      <w:r>
-        <w:t xml:space="preserve"> </w:t>
-      </w:r>
-      <w:r>
-        <w:t xml:space="preserve">predict best outdoor vacation week in Austin </w:t>
-      </w:r>
-    </w:p>
-    <w:p/>
-    <w:p>
-      <w:r>
-        <w:t xml:space="preserve">Dataset - </w:t>
-      </w:r>
-      <w:r>
-        <w:t>Walmart - Store Sales Forecasting</w:t>
-      </w:r>
-    </w:p>
-    <w:p>
-      <w:r>
-        <w:t xml:space="preserve">Source - </w:t>
-      </w:r>
-      <w:hyperlink r:id="rId7" w:history="1">
         <w:r>
           <w:rPr>
             <w:rStyle w:val="Hyperlink"/>
@@ -178,7 +134,15 @@
     </w:p>
     <w:p>
       <w:r>
-        <w:t>Short description – The data contains sales information of 45 Walmart stores, located in different regions. We need to predict the department wise sales of each Walmart.</w:t>
+        <w:t xml:space="preserve">Short description – The data contains sales information of 45 Walmart stores, located in different </w:t>
+      </w:r>
+      <w:proofErr w:type="gramStart"/>
+      <w:r>
+        <w:t>regions</w:t>
+      </w:r>
+      <w:proofErr w:type="gramEnd"/>
+      <w:r>
+        <w:t>. We need to predict the department wise sales of each Walmart.</w:t>
       </w:r>
     </w:p>
     <w:p>
@@ -186,10 +150,7 @@
         <w:t>Target – Predict weekly sales of department in Walmart.</w:t>
       </w:r>
     </w:p>
-    <w:p>
-      <w:bookmarkStart w:id="0" w:name="_GoBack"/>
-      <w:bookmarkEnd w:id="0"/>
-    </w:p>
+    <w:p/>
     <w:sectPr>
       <w:pgSz w:w="12240" w:h="15840"/>
       <w:pgMar w:top="1440" w:right="1440" w:bottom="1440" w:left="1440" w:header="720" w:footer="720" w:gutter="0"/>

</xml_diff>